<commit_message>
I added the how to get to the guide
</commit_message>
<xml_diff>
--- a/ssh keys.docx
+++ b/ssh keys.docx
@@ -30,6 +30,334 @@
           <w:lang w:val="en-US"/>
         </w:rPr>
       </w:pPr>
+      <w:r>
+        <w:rPr>
+          <w:rFonts w:ascii="Times New Roman" w:hAnsi="Times New Roman" w:cs="Times New Roman"/>
+          <w:sz w:val="24"/>
+          <w:szCs w:val="24"/>
+          <w:lang w:val="en-US"/>
+        </w:rPr>
+        <w:t>Okay so how do I configure the ssh keys?</w:t>
+      </w:r>
+    </w:p>
+    <w:p>
+      <w:pPr>
+        <w:rPr>
+          <w:rFonts w:ascii="Times New Roman" w:hAnsi="Times New Roman" w:cs="Times New Roman"/>
+          <w:sz w:val="24"/>
+          <w:szCs w:val="24"/>
+          <w:lang w:val="en-US"/>
+        </w:rPr>
+      </w:pPr>
+      <w:r>
+        <w:rPr>
+          <w:rFonts w:ascii="Times New Roman" w:hAnsi="Times New Roman" w:cs="Times New Roman"/>
+          <w:sz w:val="24"/>
+          <w:szCs w:val="24"/>
+          <w:lang w:val="en-US"/>
+        </w:rPr>
+        <w:t>Well, I too was wondering the same till a friend of mine helped me, and thus that motivated me to write this really quick guide.</w:t>
+      </w:r>
+    </w:p>
+    <w:p>
+      <w:pPr>
+        <w:rPr>
+          <w:rFonts w:ascii="Times New Roman" w:hAnsi="Times New Roman" w:cs="Times New Roman"/>
+          <w:sz w:val="24"/>
+          <w:szCs w:val="24"/>
+          <w:lang w:val="en-US"/>
+        </w:rPr>
+      </w:pPr>
+    </w:p>
+    <w:p>
+      <w:pPr>
+        <w:rPr>
+          <w:rFonts w:ascii="Times New Roman" w:hAnsi="Times New Roman" w:cs="Times New Roman"/>
+          <w:sz w:val="24"/>
+          <w:szCs w:val="24"/>
+          <w:lang w:val="en-US"/>
+        </w:rPr>
+      </w:pPr>
+      <w:r>
+        <w:rPr>
+          <w:rFonts w:ascii="Times New Roman" w:hAnsi="Times New Roman" w:cs="Times New Roman"/>
+          <w:sz w:val="24"/>
+          <w:szCs w:val="24"/>
+          <w:lang w:val="en-US"/>
+        </w:rPr>
+        <w:t>First:</w:t>
+      </w:r>
+    </w:p>
+    <w:p>
+      <w:pPr>
+        <w:rPr>
+          <w:rFonts w:ascii="Times New Roman" w:hAnsi="Times New Roman" w:cs="Times New Roman"/>
+          <w:sz w:val="24"/>
+          <w:szCs w:val="24"/>
+          <w:lang w:val="en-US"/>
+        </w:rPr>
+      </w:pPr>
+      <w:r>
+        <w:rPr>
+          <w:rFonts w:ascii="Times New Roman" w:hAnsi="Times New Roman" w:cs="Times New Roman"/>
+          <w:sz w:val="24"/>
+          <w:szCs w:val="24"/>
+          <w:lang w:val="en-US"/>
+        </w:rPr>
+        <w:t>Head to configurations</w:t>
+      </w:r>
+    </w:p>
+    <w:p>
+      <w:pPr>
+        <w:rPr>
+          <w:noProof/>
+        </w:rPr>
+      </w:pPr>
+    </w:p>
+    <w:p>
+      <w:pPr>
+        <w:rPr>
+          <w:rFonts w:ascii="Times New Roman" w:hAnsi="Times New Roman" w:cs="Times New Roman"/>
+          <w:sz w:val="24"/>
+          <w:szCs w:val="24"/>
+          <w:lang w:val="en-US"/>
+        </w:rPr>
+      </w:pPr>
+      <w:r>
+        <w:rPr>
+          <w:noProof/>
+        </w:rPr>
+        <w:drawing>
+          <wp:inline distT="0" distB="0" distL="0" distR="0" wp14:anchorId="29C01F25" wp14:editId="0B1F11D4">
+            <wp:extent cx="1914525" cy="4430948"/>
+            <wp:effectExtent l="0" t="0" r="0" b="8255"/>
+            <wp:docPr id="3" name="Imagem 3"/>
+            <wp:cNvGraphicFramePr>
+              <a:graphicFrameLocks xmlns:a="http://schemas.openxmlformats.org/drawingml/2006/main" noChangeAspect="1"/>
+            </wp:cNvGraphicFramePr>
+            <a:graphic xmlns:a="http://schemas.openxmlformats.org/drawingml/2006/main">
+              <a:graphicData uri="http://schemas.openxmlformats.org/drawingml/2006/picture">
+                <pic:pic xmlns:pic="http://schemas.openxmlformats.org/drawingml/2006/picture">
+                  <pic:nvPicPr>
+                    <pic:cNvPr id="1" name=""/>
+                    <pic:cNvPicPr/>
+                  </pic:nvPicPr>
+                  <pic:blipFill rotWithShape="1">
+                    <a:blip r:embed="rId4"/>
+                    <a:srcRect l="79727" t="12550" b="3995"/>
+                    <a:stretch/>
+                  </pic:blipFill>
+                  <pic:spPr bwMode="auto">
+                    <a:xfrm>
+                      <a:off x="0" y="0"/>
+                      <a:ext cx="1914525" cy="4430948"/>
+                    </a:xfrm>
+                    <a:prstGeom prst="rect">
+                      <a:avLst/>
+                    </a:prstGeom>
+                    <a:ln>
+                      <a:noFill/>
+                    </a:ln>
+                    <a:extLst>
+                      <a:ext uri="{53640926-AAD7-44D8-BBD7-CCE9431645EC}">
+                        <a14:shadowObscured xmlns:a14="http://schemas.microsoft.com/office/drawing/2010/main"/>
+                      </a:ext>
+                    </a:extLst>
+                  </pic:spPr>
+                </pic:pic>
+              </a:graphicData>
+            </a:graphic>
+          </wp:inline>
+        </w:drawing>
+      </w:r>
+    </w:p>
+    <w:p>
+      <w:pPr>
+        <w:rPr>
+          <w:rFonts w:ascii="Times New Roman" w:hAnsi="Times New Roman" w:cs="Times New Roman"/>
+          <w:sz w:val="24"/>
+          <w:szCs w:val="24"/>
+          <w:lang w:val="en-US"/>
+        </w:rPr>
+      </w:pPr>
+    </w:p>
+    <w:p>
+      <w:pPr>
+        <w:rPr>
+          <w:rFonts w:ascii="Times New Roman" w:hAnsi="Times New Roman" w:cs="Times New Roman"/>
+          <w:sz w:val="24"/>
+          <w:szCs w:val="24"/>
+          <w:lang w:val="en-US"/>
+        </w:rPr>
+      </w:pPr>
+      <w:r>
+        <w:rPr>
+          <w:rFonts w:ascii="Times New Roman" w:hAnsi="Times New Roman" w:cs="Times New Roman"/>
+          <w:sz w:val="24"/>
+          <w:szCs w:val="24"/>
+          <w:lang w:val="en-US"/>
+        </w:rPr>
+        <w:br w:type="page"/>
+      </w:r>
+    </w:p>
+    <w:p>
+      <w:pPr>
+        <w:rPr>
+          <w:rFonts w:ascii="Times New Roman" w:hAnsi="Times New Roman" w:cs="Times New Roman"/>
+          <w:sz w:val="24"/>
+          <w:szCs w:val="24"/>
+          <w:lang w:val="en-US"/>
+        </w:rPr>
+      </w:pPr>
+    </w:p>
+    <w:p>
+      <w:pPr>
+        <w:rPr>
+          <w:noProof/>
+        </w:rPr>
+      </w:pPr>
+      <w:r>
+        <w:rPr>
+          <w:rFonts w:ascii="Times New Roman" w:hAnsi="Times New Roman" w:cs="Times New Roman"/>
+          <w:sz w:val="24"/>
+          <w:szCs w:val="24"/>
+          <w:lang w:val="en-US"/>
+        </w:rPr>
+        <w:t>SSH and GPS keys</w:t>
+      </w:r>
+      <w:r>
+        <w:rPr>
+          <w:noProof/>
+        </w:rPr>
+        <w:t xml:space="preserve"> </w:t>
+      </w:r>
+    </w:p>
+    <w:p>
+      <w:pPr>
+        <w:rPr>
+          <w:rFonts w:ascii="Times New Roman" w:hAnsi="Times New Roman" w:cs="Times New Roman"/>
+          <w:sz w:val="24"/>
+          <w:szCs w:val="24"/>
+          <w:lang w:val="en-US"/>
+        </w:rPr>
+      </w:pPr>
+      <w:r>
+        <w:rPr>
+          <w:noProof/>
+        </w:rPr>
+        <w:drawing>
+          <wp:inline distT="0" distB="0" distL="0" distR="0" wp14:anchorId="53E51FBB" wp14:editId="363055BE">
+            <wp:extent cx="5872287" cy="2724150"/>
+            <wp:effectExtent l="0" t="0" r="0" b="0"/>
+            <wp:docPr id="1" name="Imagem 1"/>
+            <wp:cNvGraphicFramePr>
+              <a:graphicFrameLocks xmlns:a="http://schemas.openxmlformats.org/drawingml/2006/main" noChangeAspect="1"/>
+            </wp:cNvGraphicFramePr>
+            <a:graphic xmlns:a="http://schemas.openxmlformats.org/drawingml/2006/main">
+              <a:graphicData uri="http://schemas.openxmlformats.org/drawingml/2006/picture">
+                <pic:pic xmlns:pic="http://schemas.openxmlformats.org/drawingml/2006/picture">
+                  <pic:nvPicPr>
+                    <pic:cNvPr id="1" name=""/>
+                    <pic:cNvPicPr/>
+                  </pic:nvPicPr>
+                  <pic:blipFill rotWithShape="1">
+                    <a:blip r:embed="rId5"/>
+                    <a:srcRect t="12550" b="4936"/>
+                    <a:stretch/>
+                  </pic:blipFill>
+                  <pic:spPr bwMode="auto">
+                    <a:xfrm>
+                      <a:off x="0" y="0"/>
+                      <a:ext cx="5875966" cy="2725857"/>
+                    </a:xfrm>
+                    <a:prstGeom prst="rect">
+                      <a:avLst/>
+                    </a:prstGeom>
+                    <a:ln>
+                      <a:noFill/>
+                    </a:ln>
+                    <a:extLst>
+                      <a:ext uri="{53640926-AAD7-44D8-BBD7-CCE9431645EC}">
+                        <a14:shadowObscured xmlns:a14="http://schemas.microsoft.com/office/drawing/2010/main"/>
+                      </a:ext>
+                    </a:extLst>
+                  </pic:spPr>
+                </pic:pic>
+              </a:graphicData>
+            </a:graphic>
+          </wp:inline>
+        </w:drawing>
+      </w:r>
+    </w:p>
+    <w:p>
+      <w:pPr>
+        <w:rPr>
+          <w:noProof/>
+        </w:rPr>
+      </w:pPr>
+      <w:r>
+        <w:rPr>
+          <w:noProof/>
+        </w:rPr>
+        <w:t>New SSH key</w:t>
+      </w:r>
+    </w:p>
+    <w:p>
+      <w:pPr>
+        <w:rPr>
+          <w:rFonts w:ascii="Times New Roman" w:hAnsi="Times New Roman" w:cs="Times New Roman"/>
+          <w:sz w:val="24"/>
+          <w:szCs w:val="24"/>
+          <w:lang w:val="en-US"/>
+        </w:rPr>
+      </w:pPr>
+      <w:r>
+        <w:rPr>
+          <w:noProof/>
+        </w:rPr>
+        <w:drawing>
+          <wp:inline distT="0" distB="0" distL="0" distR="0" wp14:anchorId="12432BBF" wp14:editId="1E41A39D">
+            <wp:extent cx="5871845" cy="2765374"/>
+            <wp:effectExtent l="0" t="0" r="0" b="0"/>
+            <wp:docPr id="4" name="Imagem 4"/>
+            <wp:cNvGraphicFramePr>
+              <a:graphicFrameLocks xmlns:a="http://schemas.openxmlformats.org/drawingml/2006/main" noChangeAspect="1"/>
+            </wp:cNvGraphicFramePr>
+            <a:graphic xmlns:a="http://schemas.openxmlformats.org/drawingml/2006/main">
+              <a:graphicData uri="http://schemas.openxmlformats.org/drawingml/2006/picture">
+                <pic:pic xmlns:pic="http://schemas.openxmlformats.org/drawingml/2006/picture">
+                  <pic:nvPicPr>
+                    <pic:cNvPr id="1" name=""/>
+                    <pic:cNvPicPr/>
+                  </pic:nvPicPr>
+                  <pic:blipFill rotWithShape="1">
+                    <a:blip r:embed="rId6"/>
+                    <a:srcRect t="12550" b="3681"/>
+                    <a:stretch/>
+                  </pic:blipFill>
+                  <pic:spPr bwMode="auto">
+                    <a:xfrm>
+                      <a:off x="0" y="0"/>
+                      <a:ext cx="5884724" cy="2771439"/>
+                    </a:xfrm>
+                    <a:prstGeom prst="rect">
+                      <a:avLst/>
+                    </a:prstGeom>
+                    <a:ln>
+                      <a:noFill/>
+                    </a:ln>
+                    <a:extLst>
+                      <a:ext uri="{53640926-AAD7-44D8-BBD7-CCE9431645EC}">
+                        <a14:shadowObscured xmlns:a14="http://schemas.microsoft.com/office/drawing/2010/main"/>
+                      </a:ext>
+                    </a:extLst>
+                  </pic:spPr>
+                </pic:pic>
+              </a:graphicData>
+            </a:graphic>
+          </wp:inline>
+        </w:drawing>
+      </w:r>
     </w:p>
     <w:p>
       <w:pPr>
@@ -463,7 +791,6 @@
   <w:style w:type="character" w:default="1" w:styleId="Fontepargpadro">
     <w:name w:val="Default Paragraph Font"/>
     <w:uiPriority w:val="1"/>
-    <w:semiHidden/>
     <w:unhideWhenUsed/>
   </w:style>
   <w:style w:type="table" w:default="1" w:styleId="Tabelanormal">
@@ -486,6 +813,17 @@
     <w:uiPriority w:val="99"/>
     <w:semiHidden/>
     <w:unhideWhenUsed/>
+  </w:style>
+  <w:style w:type="paragraph" w:styleId="PargrafodaLista">
+    <w:name w:val="List Paragraph"/>
+    <w:basedOn w:val="Normal"/>
+    <w:uiPriority w:val="34"/>
+    <w:qFormat/>
+    <w:rsid w:val="00FD16F4"/>
+    <w:pPr>
+      <w:ind w:left="720"/>
+      <w:contextualSpacing/>
+    </w:pPr>
   </w:style>
 </w:styles>
 </file>

</xml_diff>

<commit_message>
I added the some content to the ssh guide
</commit_message>
<xml_diff>
--- a/ssh keys.docx
+++ b/ssh keys.docx
@@ -295,10 +295,74 @@
           <w:noProof/>
         </w:rPr>
       </w:pPr>
+    </w:p>
+    <w:p>
+      <w:pPr>
+        <w:rPr>
+          <w:rFonts w:ascii="Times New Roman" w:hAnsi="Times New Roman" w:cs="Times New Roman"/>
+          <w:sz w:val="24"/>
+          <w:szCs w:val="24"/>
+          <w:lang w:val="en-US"/>
+        </w:rPr>
+      </w:pPr>
       <w:r>
         <w:rPr>
           <w:noProof/>
         </w:rPr>
+        <w:drawing>
+          <wp:inline distT="0" distB="0" distL="0" distR="0" wp14:anchorId="0C083F23" wp14:editId="101BE4D6">
+            <wp:extent cx="5871845" cy="2744659"/>
+            <wp:effectExtent l="0" t="0" r="0" b="0"/>
+            <wp:docPr id="6" name="Imagem 6"/>
+            <wp:cNvGraphicFramePr>
+              <a:graphicFrameLocks xmlns:a="http://schemas.openxmlformats.org/drawingml/2006/main" noChangeAspect="1"/>
+            </wp:cNvGraphicFramePr>
+            <a:graphic xmlns:a="http://schemas.openxmlformats.org/drawingml/2006/main">
+              <a:graphicData uri="http://schemas.openxmlformats.org/drawingml/2006/picture">
+                <pic:pic xmlns:pic="http://schemas.openxmlformats.org/drawingml/2006/picture">
+                  <pic:nvPicPr>
+                    <pic:cNvPr id="1" name=""/>
+                    <pic:cNvPicPr/>
+                  </pic:nvPicPr>
+                  <pic:blipFill rotWithShape="1">
+                    <a:blip r:embed="rId6"/>
+                    <a:srcRect t="12863" b="3995"/>
+                    <a:stretch/>
+                  </pic:blipFill>
+                  <pic:spPr bwMode="auto">
+                    <a:xfrm>
+                      <a:off x="0" y="0"/>
+                      <a:ext cx="5898719" cy="2757221"/>
+                    </a:xfrm>
+                    <a:prstGeom prst="rect">
+                      <a:avLst/>
+                    </a:prstGeom>
+                    <a:ln>
+                      <a:noFill/>
+                    </a:ln>
+                    <a:extLst>
+                      <a:ext uri="{53640926-AAD7-44D8-BBD7-CCE9431645EC}">
+                        <a14:shadowObscured xmlns:a14="http://schemas.microsoft.com/office/drawing/2010/main"/>
+                      </a:ext>
+                    </a:extLst>
+                  </pic:spPr>
+                </pic:pic>
+              </a:graphicData>
+            </a:graphic>
+          </wp:inline>
+        </w:drawing>
+      </w:r>
+    </w:p>
+    <w:p>
+      <w:pPr>
+        <w:rPr>
+          <w:noProof/>
+        </w:rPr>
+      </w:pPr>
+      <w:r>
+        <w:rPr>
+          <w:noProof/>
+        </w:rPr>
         <w:t>New SSH key</w:t>
       </w:r>
     </w:p>
@@ -315,6 +379,7 @@
         <w:rPr>
           <w:noProof/>
         </w:rPr>
+        <w:lastRenderedPageBreak/>
         <w:drawing>
           <wp:inline distT="0" distB="0" distL="0" distR="0" wp14:anchorId="12432BBF" wp14:editId="1E41A39D">
             <wp:extent cx="5871845" cy="2765374"/>
@@ -331,7 +396,7 @@
                     <pic:cNvPicPr/>
                   </pic:nvPicPr>
                   <pic:blipFill rotWithShape="1">
-                    <a:blip r:embed="rId6"/>
+                    <a:blip r:embed="rId7"/>
                     <a:srcRect t="12550" b="3681"/>
                     <a:stretch/>
                   </pic:blipFill>

</xml_diff>